<commit_message>
Add wb_bp without fft
</commit_message>
<xml_diff>
--- a/thesis_2021/структурирование.docx
+++ b/thesis_2021/структурирование.docx
@@ -58,7 +58,11 @@
       </w:r>
       <w:r>
         <w:rPr/>
-        <w:t>Диаграмма направленности для общего случая:</w:t>
+        <w:t>Д</w:t>
+      </w:r>
+      <w:r>
+        <w:rPr/>
+        <w:t>иаграмма направленности для общего случая:</w:t>
       </w:r>
     </w:p>
     <w:p>
@@ -149,6 +153,62 @@
       </w:pPr>
       <w:r>
         <w:rPr/>
+        <w:drawing>
+          <wp:anchor behindDoc="0" distT="0" distB="0" distL="0" distR="0" simplePos="0" locked="0" layoutInCell="1" allowOverlap="1" relativeHeight="8">
+            <wp:simplePos x="0" y="0"/>
+            <wp:positionH relativeFrom="column">
+              <wp:align>center</wp:align>
+            </wp:positionH>
+            <wp:positionV relativeFrom="paragraph">
+              <wp:posOffset>635</wp:posOffset>
+            </wp:positionV>
+            <wp:extent cx="1552575" cy="400050"/>
+            <wp:effectExtent l="0" t="0" r="0" b="0"/>
+            <wp:wrapTopAndBottom/>
+            <wp:docPr id="3" name="Изображение6" descr=""/>
+            <wp:cNvGraphicFramePr>
+              <a:graphicFrameLocks xmlns:a="http://schemas.openxmlformats.org/drawingml/2006/main" noChangeAspect="1"/>
+            </wp:cNvGraphicFramePr>
+            <a:graphic xmlns:a="http://schemas.openxmlformats.org/drawingml/2006/main">
+              <a:graphicData uri="http://schemas.openxmlformats.org/drawingml/2006/picture">
+                <pic:pic xmlns:pic="http://schemas.openxmlformats.org/drawingml/2006/picture">
+                  <pic:nvPicPr>
+                    <pic:cNvPr id="3" name="Изображение6" descr=""/>
+                    <pic:cNvPicPr>
+                      <a:picLocks noChangeAspect="1" noChangeArrowheads="1"/>
+                    </pic:cNvPicPr>
+                  </pic:nvPicPr>
+                  <pic:blipFill>
+                    <a:blip r:embed="rId4"/>
+                    <a:stretch>
+                      <a:fillRect/>
+                    </a:stretch>
+                  </pic:blipFill>
+                  <pic:spPr bwMode="auto">
+                    <a:xfrm>
+                      <a:off x="0" y="0"/>
+                      <a:ext cx="1552575" cy="400050"/>
+                    </a:xfrm>
+                    <a:prstGeom prst="rect">
+                      <a:avLst/>
+                    </a:prstGeom>
+                  </pic:spPr>
+                </pic:pic>
+              </a:graphicData>
+            </a:graphic>
+          </wp:anchor>
+        </w:drawing>
+      </w:r>
+    </w:p>
+    <w:p>
+      <w:pPr>
+        <w:pStyle w:val="Normal"/>
+        <w:bidi w:val="0"/>
+        <w:jc w:val="left"/>
+        <w:rPr/>
+      </w:pPr>
+      <w:r>
+        <w:rPr/>
       </w:r>
       <m:oMath xmlns:m="http://schemas.openxmlformats.org/officeDocument/2006/math">
         <m:sSup>
@@ -198,7 +258,7 @@
       </w:pPr>
       <w:r>
         <w:drawing>
-          <wp:anchor behindDoc="0" distT="0" distB="0" distL="0" distR="0" simplePos="0" locked="0" layoutInCell="1" allowOverlap="1" relativeHeight="5">
+          <wp:anchor behindDoc="0" distT="0" distB="0" distL="0" distR="0" simplePos="0" locked="0" layoutInCell="1" allowOverlap="1" relativeHeight="4">
             <wp:simplePos x="0" y="0"/>
             <wp:positionH relativeFrom="column">
               <wp:posOffset>2188845</wp:posOffset>
@@ -209,7 +269,7 @@
             <wp:extent cx="1743075" cy="962025"/>
             <wp:effectExtent l="0" t="0" r="0" b="0"/>
             <wp:wrapSquare wrapText="largest"/>
-            <wp:docPr id="3" name="Изображение3" descr=""/>
+            <wp:docPr id="4" name="Изображение3" descr=""/>
             <wp:cNvGraphicFramePr>
               <a:graphicFrameLocks xmlns:a="http://schemas.openxmlformats.org/drawingml/2006/main" noChangeAspect="1"/>
             </wp:cNvGraphicFramePr>
@@ -217,13 +277,13 @@
               <a:graphicData uri="http://schemas.openxmlformats.org/drawingml/2006/picture">
                 <pic:pic xmlns:pic="http://schemas.openxmlformats.org/drawingml/2006/picture">
                   <pic:nvPicPr>
-                    <pic:cNvPr id="3" name="Изображение3" descr=""/>
+                    <pic:cNvPr id="4" name="Изображение3" descr=""/>
                     <pic:cNvPicPr>
                       <a:picLocks noChangeAspect="1" noChangeArrowheads="1"/>
                     </pic:cNvPicPr>
                   </pic:nvPicPr>
                   <pic:blipFill>
-                    <a:blip r:embed="rId4"/>
+                    <a:blip r:embed="rId5"/>
                     <a:stretch>
                       <a:fillRect/>
                     </a:stretch>
@@ -312,7 +372,7 @@
       </w:pPr>
       <w:r>
         <w:drawing>
-          <wp:anchor behindDoc="0" distT="0" distB="0" distL="0" distR="0" simplePos="0" locked="0" layoutInCell="1" allowOverlap="1" relativeHeight="6">
+          <wp:anchor behindDoc="0" distT="0" distB="0" distL="0" distR="0" simplePos="0" locked="0" layoutInCell="1" allowOverlap="1" relativeHeight="5">
             <wp:simplePos x="0" y="0"/>
             <wp:positionH relativeFrom="column">
               <wp:posOffset>2078990</wp:posOffset>
@@ -323,7 +383,7 @@
             <wp:extent cx="2343150" cy="666750"/>
             <wp:effectExtent l="0" t="0" r="0" b="0"/>
             <wp:wrapTopAndBottom/>
-            <wp:docPr id="4" name="Изображение4" descr=""/>
+            <wp:docPr id="5" name="Изображение4" descr=""/>
             <wp:cNvGraphicFramePr>
               <a:graphicFrameLocks xmlns:a="http://schemas.openxmlformats.org/drawingml/2006/main" noChangeAspect="1"/>
             </wp:cNvGraphicFramePr>
@@ -331,13 +391,13 @@
               <a:graphicData uri="http://schemas.openxmlformats.org/drawingml/2006/picture">
                 <pic:pic xmlns:pic="http://schemas.openxmlformats.org/drawingml/2006/picture">
                   <pic:nvPicPr>
-                    <pic:cNvPr id="4" name="Изображение4" descr=""/>
+                    <pic:cNvPr id="5" name="Изображение4" descr=""/>
                     <pic:cNvPicPr>
                       <a:picLocks noChangeAspect="1" noChangeArrowheads="1"/>
                     </pic:cNvPicPr>
                   </pic:nvPicPr>
                   <pic:blipFill>
-                    <a:blip r:embed="rId5"/>
+                    <a:blip r:embed="rId6"/>
                     <a:stretch>
                       <a:fillRect/>
                     </a:stretch>
@@ -375,19 +435,40 @@
       </w:pPr>
       <w:r>
         <w:rPr/>
+      </w:r>
+    </w:p>
+    <w:p>
+      <w:pPr>
+        <w:pStyle w:val="Normal"/>
+        <w:bidi w:val="0"/>
+        <w:jc w:val="left"/>
+        <w:rPr/>
+      </w:pPr>
+      <w:r>
+        <w:rPr/>
+      </w:r>
+    </w:p>
+    <w:p>
+      <w:pPr>
+        <w:pStyle w:val="Normal"/>
+        <w:bidi w:val="0"/>
+        <w:jc w:val="left"/>
+        <w:rPr/>
+      </w:pPr>
+      <w:r>
         <w:drawing>
-          <wp:anchor behindDoc="0" distT="0" distB="0" distL="0" distR="0" simplePos="0" locked="0" layoutInCell="1" allowOverlap="1" relativeHeight="7">
+          <wp:anchor behindDoc="0" distT="0" distB="0" distL="0" distR="0" simplePos="0" locked="0" layoutInCell="1" allowOverlap="1" relativeHeight="10">
             <wp:simplePos x="0" y="0"/>
             <wp:positionH relativeFrom="column">
-              <wp:align>center</wp:align>
+              <wp:posOffset>1722120</wp:posOffset>
             </wp:positionH>
             <wp:positionV relativeFrom="paragraph">
-              <wp:posOffset>635</wp:posOffset>
+              <wp:posOffset>1080135</wp:posOffset>
             </wp:positionV>
-            <wp:extent cx="6120130" cy="995680"/>
+            <wp:extent cx="2676525" cy="581025"/>
             <wp:effectExtent l="0" t="0" r="0" b="0"/>
-            <wp:wrapSquare wrapText="largest"/>
-            <wp:docPr id="5" name="Изображение5" descr=""/>
+            <wp:wrapTopAndBottom/>
+            <wp:docPr id="6" name="Изображение7" descr=""/>
             <wp:cNvGraphicFramePr>
               <a:graphicFrameLocks xmlns:a="http://schemas.openxmlformats.org/drawingml/2006/main" noChangeAspect="1"/>
             </wp:cNvGraphicFramePr>
@@ -395,13 +476,13 @@
               <a:graphicData uri="http://schemas.openxmlformats.org/drawingml/2006/picture">
                 <pic:pic xmlns:pic="http://schemas.openxmlformats.org/drawingml/2006/picture">
                   <pic:nvPicPr>
-                    <pic:cNvPr id="5" name="Изображение5" descr=""/>
+                    <pic:cNvPr id="6" name="Изображение7" descr=""/>
                     <pic:cNvPicPr>
                       <a:picLocks noChangeAspect="1" noChangeArrowheads="1"/>
                     </pic:cNvPicPr>
                   </pic:nvPicPr>
                   <pic:blipFill>
-                    <a:blip r:embed="rId6"/>
+                    <a:blip r:embed="rId7"/>
                     <a:stretch>
                       <a:fillRect/>
                     </a:stretch>
@@ -409,7 +490,7 @@
                   <pic:spPr bwMode="auto">
                     <a:xfrm>
                       <a:off x="0" y="0"/>
-                      <a:ext cx="6120130" cy="995680"/>
+                      <a:ext cx="2676525" cy="581025"/>
                     </a:xfrm>
                     <a:prstGeom prst="rect">
                       <a:avLst/>
@@ -420,6 +501,166 @@
             </a:graphic>
           </wp:anchor>
         </w:drawing>
+        <w:drawing>
+          <wp:anchor behindDoc="0" distT="0" distB="0" distL="0" distR="0" simplePos="0" locked="0" layoutInCell="1" allowOverlap="1" relativeHeight="6">
+            <wp:simplePos x="0" y="0"/>
+            <wp:positionH relativeFrom="column">
+              <wp:posOffset>57150</wp:posOffset>
+            </wp:positionH>
+            <wp:positionV relativeFrom="paragraph">
+              <wp:posOffset>635</wp:posOffset>
+            </wp:positionV>
+            <wp:extent cx="6120130" cy="949325"/>
+            <wp:effectExtent l="0" t="0" r="0" b="0"/>
+            <wp:wrapSquare wrapText="largest"/>
+            <wp:docPr id="7" name="Изображение5" descr=""/>
+            <wp:cNvGraphicFramePr>
+              <a:graphicFrameLocks xmlns:a="http://schemas.openxmlformats.org/drawingml/2006/main" noChangeAspect="1"/>
+            </wp:cNvGraphicFramePr>
+            <a:graphic xmlns:a="http://schemas.openxmlformats.org/drawingml/2006/main">
+              <a:graphicData uri="http://schemas.openxmlformats.org/drawingml/2006/picture">
+                <pic:pic xmlns:pic="http://schemas.openxmlformats.org/drawingml/2006/picture">
+                  <pic:nvPicPr>
+                    <pic:cNvPr id="7" name="Изображение5" descr=""/>
+                    <pic:cNvPicPr>
+                      <a:picLocks noChangeAspect="1" noChangeArrowheads="1"/>
+                    </pic:cNvPicPr>
+                  </pic:nvPicPr>
+                  <pic:blipFill>
+                    <a:blip r:embed="rId8"/>
+                    <a:stretch>
+                      <a:fillRect/>
+                    </a:stretch>
+                  </pic:blipFill>
+                  <pic:spPr bwMode="auto">
+                    <a:xfrm>
+                      <a:off x="0" y="0"/>
+                      <a:ext cx="6120130" cy="949325"/>
+                    </a:xfrm>
+                    <a:prstGeom prst="rect">
+                      <a:avLst/>
+                    </a:prstGeom>
+                  </pic:spPr>
+                </pic:pic>
+              </a:graphicData>
+            </a:graphic>
+          </wp:anchor>
+        </w:drawing>
+      </w:r>
+      <w:r>
+        <w:rPr/>
+        <w:tab/>
+        <w:t>В первом способе, к  импульсн</w:t>
+      </w:r>
+      <w:r>
+        <w:rPr>
+          <w:rFonts w:eastAsia="Noto Serif CJK SC" w:cs="Lohit Devanagari"/>
+          <w:color w:val="auto"/>
+          <w:kern w:val="2"/>
+          <w:sz w:val="24"/>
+          <w:szCs w:val="24"/>
+          <w:lang w:val="ru-RU" w:eastAsia="zh-CN" w:bidi="hi-IN"/>
+        </w:rPr>
+        <w:t>ым</w:t>
+      </w:r>
+      <w:r>
+        <w:rPr/>
+        <w:t xml:space="preserve"> характеристик</w:t>
+      </w:r>
+      <w:r>
+        <w:rPr>
+          <w:rFonts w:eastAsia="Noto Serif CJK SC" w:cs="Lohit Devanagari"/>
+          <w:color w:val="auto"/>
+          <w:kern w:val="2"/>
+          <w:sz w:val="24"/>
+          <w:szCs w:val="24"/>
+          <w:lang w:val="ru-RU" w:eastAsia="zh-CN" w:bidi="hi-IN"/>
+        </w:rPr>
+        <w:t>ам</w:t>
+      </w:r>
+      <w:r>
+        <w:rPr/>
+        <w:t xml:space="preserve"> КИХ фильтро</w:t>
+      </w:r>
+      <w:r>
+        <w:rPr>
+          <w:rFonts w:eastAsia="Noto Serif CJK SC" w:cs="Lohit Devanagari"/>
+          <w:color w:val="auto"/>
+          <w:kern w:val="2"/>
+          <w:sz w:val="24"/>
+          <w:szCs w:val="24"/>
+          <w:lang w:val="ru-RU" w:eastAsia="zh-CN" w:bidi="hi-IN"/>
+        </w:rPr>
+        <w:t>в при меняется прямое преобразование Фурье. Из-за этого для нахождения ДН от различной частоты, необходимо только изменить частоты в фазирующем</w:t>
+      </w:r>
+      <w:r>
+        <w:rPr/>
+        <w:t xml:space="preserve"> векторе </w:t>
+      </w:r>
+      <w:r>
+        <w:rPr/>
+      </w:r>
+      <m:oMath xmlns:m="http://schemas.openxmlformats.org/officeDocument/2006/math">
+        <m:sSub>
+          <m:e>
+            <m:r>
+              <w:rPr>
+                <w:rFonts w:ascii="Cambria Math" w:hAnsi="Cambria Math"/>
+              </w:rPr>
+              <m:t xml:space="preserve">v</m:t>
+            </m:r>
+          </m:e>
+          <m:sub>
+            <m:r>
+              <w:rPr>
+                <w:rFonts w:ascii="Cambria Math" w:hAnsi="Cambria Math"/>
+              </w:rPr>
+              <m:t xml:space="preserve">k</m:t>
+            </m:r>
+          </m:sub>
+        </m:sSub>
+        <m:d>
+          <m:dPr>
+            <m:begChr m:val="("/>
+            <m:endChr m:val=")"/>
+          </m:dPr>
+          <m:e>
+            <m:r>
+              <w:rPr>
+                <w:rFonts w:ascii="Cambria Math" w:hAnsi="Cambria Math"/>
+              </w:rPr>
+              <m:t xml:space="preserve">k</m:t>
+            </m:r>
+          </m:e>
+        </m:d>
+      </m:oMath>
+      <w:r>
+        <w:rPr/>
+        <w:t xml:space="preserve">и использовать N штук частотных весовых коэффициентов, соответствующие данной частоте, где N — число элементов МР. </w:t>
+      </w:r>
+    </w:p>
+    <w:p>
+      <w:pPr>
+        <w:pStyle w:val="Normal"/>
+        <w:bidi w:val="0"/>
+        <w:jc w:val="left"/>
+        <w:rPr/>
+      </w:pPr>
+      <w:r>
+        <w:rPr/>
+        <w:tab/>
+        <w:t>Во втором способе, к импульсным характеристика остаётся без изменения. Что бы построить ДН от какой либо частоты, необходимо использовать все весовые коэффициенты,а не отдельный набор N штук, а так же изменять частоты в самом фазирующем векторе.</w:t>
+      </w:r>
+    </w:p>
+    <w:p>
+      <w:pPr>
+        <w:pStyle w:val="Normal"/>
+        <w:bidi w:val="0"/>
+        <w:jc w:val="left"/>
+        <w:rPr/>
+      </w:pPr>
+      <w:r>
+        <w:rPr/>
       </w:r>
     </w:p>
     <w:sectPr>
@@ -442,6 +683,7 @@
       <w:rPr>
         <w:rFonts w:ascii="Liberation Serif" w:hAnsi="Liberation Serif" w:eastAsia="Noto Serif CJK SC" w:cs="Lohit Devanagari"/>
         <w:kern w:val="2"/>
+        <w:sz w:val="20"/>
         <w:szCs w:val="24"/>
         <w:lang w:val="ru-RU" w:eastAsia="zh-CN" w:bidi="hi-IN"/>
       </w:rPr>

</xml_diff>